<commit_message>
CIV-16289 added welsh template for notice of discontinuance
</commit_message>
<xml_diff>
--- a/docker/docmosis/templates/CV-SPC-GNO-ENG-SD0002.docx
+++ b/docker/docmosis/templates/CV-SPC-GNO-ENG-SD0002.docx
@@ -281,7 +281,6 @@
         </w:rPr>
         <w:t>&lt;</w:t>
       </w:r>
-      <w:proofErr w:type="spellStart"/>
       <w:r>
         <w:rPr>
           <w:sz w:val="24"/>
@@ -289,7 +288,6 @@
         </w:rPr>
         <w:t>coverLetterName</w:t>
       </w:r>
-      <w:proofErr w:type="spellEnd"/>
       <w:r>
         <w:rPr>
           <w:sz w:val="24"/>
@@ -357,21 +355,7 @@
         <w:rPr>
           <w:rFonts w:ascii="Arial" w:hAnsi="Arial" w:cs="Arial"/>
         </w:rPr>
-        <w:t>&lt;&lt;</w:t>
-      </w:r>
-      <w:proofErr w:type="spellStart"/>
-      <w:r>
-        <w:rPr>
-          <w:rFonts w:ascii="Arial" w:hAnsi="Arial" w:cs="Arial"/>
-        </w:rPr>
-        <w:t>postCode</w:t>
-      </w:r>
-      <w:proofErr w:type="spellEnd"/>
-      <w:r>
-        <w:rPr>
-          <w:rFonts w:ascii="Arial" w:hAnsi="Arial" w:cs="Arial"/>
-        </w:rPr>
-        <w:t>&gt;&gt;</w:t>
+        <w:t>&lt;&lt;postCode&gt;&gt;</w:t>
       </w:r>
     </w:p>
     <w:p>
@@ -393,14 +377,12 @@
         </w:rPr>
         <w:t>Dear &lt;&lt;</w:t>
       </w:r>
-      <w:proofErr w:type="spellStart"/>
       <w:r>
         <w:rPr>
           <w:rFonts w:ascii="Arial" w:hAnsi="Arial" w:cs="Arial"/>
         </w:rPr>
         <w:t>coverLetterName</w:t>
       </w:r>
-      <w:proofErr w:type="spellEnd"/>
       <w:r>
         <w:rPr>
           <w:rFonts w:ascii="Arial" w:hAnsi="Arial" w:cs="Arial"/>
@@ -423,14 +405,12 @@
         </w:rPr>
         <w:t>We’ve attached the notice of discontinuance to this letter, for the claim number &lt;&lt;</w:t>
       </w:r>
-      <w:proofErr w:type="spellStart"/>
       <w:r>
         <w:rPr>
           <w:rFonts w:ascii="Arial" w:eastAsia="Tahoma" w:hAnsi="Arial" w:cs="Arial"/>
         </w:rPr>
         <w:t>claimReferenceNumber</w:t>
       </w:r>
-      <w:proofErr w:type="spellEnd"/>
       <w:r>
         <w:rPr>
           <w:rFonts w:ascii="Arial" w:eastAsia="Tahoma" w:hAnsi="Arial" w:cs="Arial"/>
@@ -491,7 +471,7 @@
           <w:rPr>
             <w:rStyle w:val="Hyperlink"/>
           </w:rPr>
-          <w:t>civilmoneyclaimsdemo@gmail.com</w:t>
+          <w:t>contactocmc@justice.gov.uk</w:t>
         </w:r>
       </w:hyperlink>
     </w:p>
@@ -637,14 +617,7 @@
               <w:rPr>
                 <w:rFonts w:ascii="Arial" w:eastAsia="Tahoma" w:hAnsi="Arial" w:cs="Arial"/>
               </w:rPr>
-              <w:t>&lt;</w:t>
-            </w:r>
-            <w:proofErr w:type="gramStart"/>
-            <w:r>
-              <w:rPr>
-                <w:rFonts w:ascii="Arial" w:eastAsia="Tahoma" w:hAnsi="Arial" w:cs="Arial"/>
-              </w:rPr>
-              <w:t>&lt;</w:t>
+              <w:t>&lt;&lt;</w:t>
             </w:r>
             <w:r>
               <w:rPr>
@@ -652,48 +625,11 @@
               </w:rPr>
               <w:t>{</w:t>
             </w:r>
-            <w:proofErr w:type="spellStart"/>
-            <w:proofErr w:type="gramEnd"/>
-            <w:r>
-              <w:rPr>
-                <w:rFonts w:ascii="Arial" w:eastAsia="Tahoma" w:hAnsi="Arial" w:cs="Arial"/>
-              </w:rPr>
-              <w:t>dateFormat</w:t>
-            </w:r>
-            <w:proofErr w:type="spellEnd"/>
-            <w:r>
-              <w:rPr>
-                <w:rFonts w:ascii="Arial" w:eastAsia="Tahoma" w:hAnsi="Arial" w:cs="Arial"/>
-              </w:rPr>
-              <w:t>($</w:t>
-            </w:r>
-            <w:proofErr w:type="spellStart"/>
-            <w:r>
-              <w:rPr>
-                <w:rFonts w:ascii="Arial" w:eastAsia="Tahoma" w:hAnsi="Arial" w:cs="Arial"/>
-              </w:rPr>
-              <w:t>nowUTC</w:t>
-            </w:r>
-            <w:proofErr w:type="spellEnd"/>
-            <w:r>
-              <w:rPr>
-                <w:rFonts w:ascii="Arial" w:eastAsia="Tahoma" w:hAnsi="Arial" w:cs="Arial"/>
-              </w:rPr>
-              <w:t xml:space="preserve"> ,‘d MMMM </w:t>
-            </w:r>
-            <w:proofErr w:type="spellStart"/>
-            <w:r>
-              <w:rPr>
-                <w:rFonts w:ascii="Arial" w:eastAsia="Tahoma" w:hAnsi="Arial" w:cs="Arial"/>
-              </w:rPr>
-              <w:t>yyyy</w:t>
-            </w:r>
-            <w:proofErr w:type="spellEnd"/>
-            <w:r>
-              <w:rPr>
-                <w:rFonts w:ascii="Arial" w:eastAsia="Tahoma" w:hAnsi="Arial" w:cs="Arial"/>
-              </w:rPr>
-              <w:t>’)} &gt;&gt;</w:t>
+            <w:r>
+              <w:rPr>
+                <w:rFonts w:ascii="Arial" w:eastAsia="Tahoma" w:hAnsi="Arial" w:cs="Arial"/>
+              </w:rPr>
+              <w:t>dateFormat($nowUTC ,‘d MMMM yyyy’)} &gt;&gt;</w:t>
             </w:r>
           </w:p>
         </w:tc>
@@ -731,21 +667,7 @@
               <w:rPr>
                 <w:rFonts w:ascii="Arial" w:eastAsia="Tahoma" w:hAnsi="Arial" w:cs="Arial"/>
               </w:rPr>
-              <w:t>&lt;&lt;</w:t>
-            </w:r>
-            <w:proofErr w:type="spellStart"/>
-            <w:r>
-              <w:rPr>
-                <w:rFonts w:ascii="Arial" w:eastAsia="Tahoma" w:hAnsi="Arial" w:cs="Arial"/>
-              </w:rPr>
-              <w:t>caseNumber</w:t>
-            </w:r>
-            <w:proofErr w:type="spellEnd"/>
-            <w:r>
-              <w:rPr>
-                <w:rFonts w:ascii="Arial" w:eastAsia="Tahoma" w:hAnsi="Arial" w:cs="Arial"/>
-              </w:rPr>
-              <w:t>&gt;&gt;</w:t>
+              <w:t>&lt;&lt;caseNumber&gt;&gt;</w:t>
             </w:r>
           </w:p>
         </w:tc>
@@ -940,21 +862,7 @@
               <w:rPr>
                 <w:rFonts w:ascii="Arial" w:eastAsia="Tahoma" w:hAnsi="Arial" w:cs="Arial"/>
               </w:rPr>
-              <w:t>&lt;&lt;</w:t>
-            </w:r>
-            <w:proofErr w:type="spellStart"/>
-            <w:r>
-              <w:rPr>
-                <w:rFonts w:ascii="Arial" w:eastAsia="Tahoma" w:hAnsi="Arial" w:cs="Arial"/>
-              </w:rPr>
-              <w:t>claimantNum</w:t>
-            </w:r>
-            <w:proofErr w:type="spellEnd"/>
-            <w:r>
-              <w:rPr>
-                <w:rFonts w:ascii="Arial" w:eastAsia="Tahoma" w:hAnsi="Arial" w:cs="Arial"/>
-              </w:rPr>
-              <w:t>&gt;&gt;</w:t>
+              <w:t>&lt;&lt;claimantNum&gt;&gt;</w:t>
             </w:r>
           </w:p>
         </w:tc>
@@ -984,14 +892,7 @@
         <w:rPr>
           <w:rFonts w:ascii="Arial" w:eastAsia="Tahoma" w:hAnsi="Arial" w:cs="Arial"/>
         </w:rPr>
-        <w:t>claimant2</w:t>
-      </w:r>
-      <w:proofErr w:type="gramStart"/>
-      <w:r>
-        <w:rPr>
-          <w:rFonts w:ascii="Arial" w:eastAsia="Tahoma" w:hAnsi="Arial" w:cs="Arial"/>
-        </w:rPr>
-        <w:t>Name</w:t>
+        <w:t>claimant2Name</w:t>
       </w:r>
       <w:r>
         <w:rPr>
@@ -1006,7 +907,6 @@
         </w:rPr>
         <w:t>=</w:t>
       </w:r>
-      <w:proofErr w:type="gramEnd"/>
       <w:r>
         <w:rPr>
           <w:rFonts w:ascii="Arial" w:hAnsi="Arial" w:cs="Arial"/>
@@ -1224,21 +1124,7 @@
               <w:rPr>
                 <w:rFonts w:ascii="Arial" w:eastAsia="Tahoma" w:hAnsi="Arial" w:cs="Arial"/>
               </w:rPr>
-              <w:t>&lt;&lt;</w:t>
-            </w:r>
-            <w:proofErr w:type="spellStart"/>
-            <w:r>
-              <w:rPr>
-                <w:rFonts w:ascii="Arial" w:eastAsia="Tahoma" w:hAnsi="Arial" w:cs="Arial"/>
-              </w:rPr>
-              <w:t>defendantNum</w:t>
-            </w:r>
-            <w:proofErr w:type="spellEnd"/>
-            <w:r>
-              <w:rPr>
-                <w:rFonts w:ascii="Arial" w:eastAsia="Tahoma" w:hAnsi="Arial" w:cs="Arial"/>
-              </w:rPr>
-              <w:t>&gt;&gt;</w:t>
+              <w:t>&lt;&lt;defendantNum&gt;&gt;</w:t>
             </w:r>
           </w:p>
         </w:tc>
@@ -1268,27 +1154,13 @@
         <w:rPr>
           <w:rFonts w:ascii="Arial" w:eastAsia="Tahoma" w:hAnsi="Arial" w:cs="Arial"/>
         </w:rPr>
-        <w:t>defendant2</w:t>
-      </w:r>
-      <w:proofErr w:type="gramStart"/>
+        <w:t>defendant2Name</w:t>
+      </w:r>
       <w:r>
         <w:rPr>
           <w:rFonts w:ascii="Arial" w:eastAsia="Tahoma" w:hAnsi="Arial" w:cs="Arial"/>
         </w:rPr>
-        <w:t>Name</w:t>
-      </w:r>
-      <w:r>
-        <w:rPr>
-          <w:rFonts w:ascii="Arial" w:eastAsia="Tahoma" w:hAnsi="Arial" w:cs="Arial"/>
-        </w:rPr>
-        <w:t>!=</w:t>
-      </w:r>
-      <w:proofErr w:type="gramEnd"/>
-      <w:r>
-        <w:rPr>
-          <w:rFonts w:ascii="Arial" w:eastAsia="Tahoma" w:hAnsi="Arial" w:cs="Arial"/>
-        </w:rPr>
-        <w:t>null</w:t>
+        <w:t>!=null</w:t>
       </w:r>
       <w:r>
         <w:rPr>
@@ -1527,43 +1399,7 @@
               <w:rPr>
                 <w:rFonts w:ascii="Arial" w:eastAsia="Tahoma" w:hAnsi="Arial" w:cs="Arial"/>
               </w:rPr>
-              <w:t>&lt;&lt;</w:t>
-            </w:r>
-            <w:proofErr w:type="spellStart"/>
-            <w:r>
-              <w:rPr>
-                <w:rFonts w:ascii="Arial" w:eastAsia="Tahoma" w:hAnsi="Arial" w:cs="Arial"/>
-              </w:rPr>
-              <w:t>cr</w:t>
-            </w:r>
-            <w:proofErr w:type="spellEnd"/>
-            <w:r>
-              <w:rPr>
-                <w:rFonts w:ascii="Arial" w:eastAsia="Tahoma" w:hAnsi="Arial" w:cs="Arial"/>
-              </w:rPr>
-              <w:t>_{</w:t>
-            </w:r>
-            <w:proofErr w:type="spellStart"/>
-            <w:proofErr w:type="gramStart"/>
-            <w:r>
-              <w:rPr>
-                <w:rFonts w:ascii="Arial" w:eastAsia="Tahoma" w:hAnsi="Arial" w:cs="Arial"/>
-              </w:rPr>
-              <w:t>claimantWhoIsDiscontinue</w:t>
-            </w:r>
-            <w:proofErr w:type="spellEnd"/>
-            <w:r>
-              <w:rPr>
-                <w:rFonts w:ascii="Arial" w:eastAsia="Tahoma" w:hAnsi="Arial" w:cs="Arial"/>
-              </w:rPr>
-              <w:t>!=</w:t>
-            </w:r>
-            <w:proofErr w:type="gramEnd"/>
-            <w:r>
-              <w:rPr>
-                <w:rFonts w:ascii="Arial" w:eastAsia="Tahoma" w:hAnsi="Arial" w:cs="Arial"/>
-              </w:rPr>
-              <w:t>null}&gt;&gt;</w:t>
+              <w:t>&lt;&lt;cr_{claimantWhoIsDiscontinue!=null}&gt;&gt;</w:t>
             </w:r>
           </w:p>
         </w:tc>
@@ -1626,21 +1462,7 @@
               <w:rPr>
                 <w:rFonts w:ascii="Arial" w:eastAsia="Tahoma" w:hAnsi="Arial" w:cs="Arial"/>
               </w:rPr>
-              <w:t>&lt;&lt;</w:t>
-            </w:r>
-            <w:proofErr w:type="spellStart"/>
-            <w:r>
-              <w:rPr>
-                <w:rFonts w:ascii="Arial" w:eastAsia="Tahoma" w:hAnsi="Arial" w:cs="Arial"/>
-              </w:rPr>
-              <w:t>claimantWhoIsDiscontinue</w:t>
-            </w:r>
-            <w:proofErr w:type="spellEnd"/>
-            <w:r>
-              <w:rPr>
-                <w:rFonts w:ascii="Arial" w:eastAsia="Tahoma" w:hAnsi="Arial" w:cs="Arial"/>
-              </w:rPr>
-              <w:t>&gt;&gt;</w:t>
+              <w:t>&lt;&lt;claimantWhoIsDiscontinue&gt;&gt;</w:t>
             </w:r>
           </w:p>
         </w:tc>
@@ -1698,43 +1520,7 @@
               <w:rPr>
                 <w:rFonts w:ascii="Arial" w:eastAsia="Tahoma" w:hAnsi="Arial" w:cs="Arial"/>
               </w:rPr>
-              <w:t>&lt;&lt;</w:t>
-            </w:r>
-            <w:proofErr w:type="spellStart"/>
-            <w:r>
-              <w:rPr>
-                <w:rFonts w:ascii="Arial" w:eastAsia="Tahoma" w:hAnsi="Arial" w:cs="Arial"/>
-              </w:rPr>
-              <w:t>cr</w:t>
-            </w:r>
-            <w:proofErr w:type="spellEnd"/>
-            <w:r>
-              <w:rPr>
-                <w:rFonts w:ascii="Arial" w:eastAsia="Tahoma" w:hAnsi="Arial" w:cs="Arial"/>
-              </w:rPr>
-              <w:t>_{</w:t>
-            </w:r>
-            <w:proofErr w:type="spellStart"/>
-            <w:proofErr w:type="gramStart"/>
-            <w:r>
-              <w:rPr>
-                <w:rFonts w:ascii="Arial" w:eastAsia="Tahoma" w:hAnsi="Arial" w:cs="Arial"/>
-              </w:rPr>
-              <w:t>claimantsConsentToDiscontinuance</w:t>
-            </w:r>
-            <w:proofErr w:type="spellEnd"/>
-            <w:r>
-              <w:rPr>
-                <w:rFonts w:ascii="Arial" w:eastAsia="Tahoma" w:hAnsi="Arial" w:cs="Arial"/>
-              </w:rPr>
-              <w:t>!=</w:t>
-            </w:r>
-            <w:proofErr w:type="gramEnd"/>
-            <w:r>
-              <w:rPr>
-                <w:rFonts w:ascii="Arial" w:eastAsia="Tahoma" w:hAnsi="Arial" w:cs="Arial"/>
-              </w:rPr>
-              <w:t>null}&gt;&gt;</w:t>
+              <w:t>&lt;&lt;cr_{claimantsConsentToDiscontinuance!=null}&gt;&gt;</w:t>
             </w:r>
           </w:p>
         </w:tc>
@@ -1790,21 +1576,7 @@
               <w:rPr>
                 <w:rFonts w:ascii="Arial" w:eastAsia="Tahoma" w:hAnsi="Arial" w:cs="Arial"/>
               </w:rPr>
-              <w:t>&lt;&lt;</w:t>
-            </w:r>
-            <w:proofErr w:type="spellStart"/>
-            <w:r>
-              <w:rPr>
-                <w:rFonts w:ascii="Arial" w:eastAsia="Tahoma" w:hAnsi="Arial" w:cs="Arial"/>
-              </w:rPr>
-              <w:t>claimantsConsentToDiscontinuance</w:t>
-            </w:r>
-            <w:proofErr w:type="spellEnd"/>
-            <w:r>
-              <w:rPr>
-                <w:rFonts w:ascii="Arial" w:eastAsia="Tahoma" w:hAnsi="Arial" w:cs="Arial"/>
-              </w:rPr>
-              <w:t xml:space="preserve"> &gt;&gt;</w:t>
+              <w:t>&lt;&lt;claimantsConsentToDiscontinuance &gt;&gt;</w:t>
             </w:r>
           </w:p>
         </w:tc>
@@ -1862,43 +1634,7 @@
               <w:rPr>
                 <w:rFonts w:ascii="Arial" w:eastAsia="Tahoma" w:hAnsi="Arial" w:cs="Arial"/>
               </w:rPr>
-              <w:t>&lt;&lt;</w:t>
-            </w:r>
-            <w:proofErr w:type="spellStart"/>
-            <w:r>
-              <w:rPr>
-                <w:rFonts w:ascii="Arial" w:eastAsia="Tahoma" w:hAnsi="Arial" w:cs="Arial"/>
-              </w:rPr>
-              <w:t>cr</w:t>
-            </w:r>
-            <w:proofErr w:type="spellEnd"/>
-            <w:r>
-              <w:rPr>
-                <w:rFonts w:ascii="Arial" w:eastAsia="Tahoma" w:hAnsi="Arial" w:cs="Arial"/>
-              </w:rPr>
-              <w:t>_{</w:t>
-            </w:r>
-            <w:proofErr w:type="spellStart"/>
-            <w:proofErr w:type="gramStart"/>
-            <w:r>
-              <w:rPr>
-                <w:rFonts w:ascii="Arial" w:eastAsia="Tahoma" w:hAnsi="Arial" w:cs="Arial"/>
-              </w:rPr>
-              <w:t>courtPermission</w:t>
-            </w:r>
-            <w:proofErr w:type="spellEnd"/>
-            <w:r>
-              <w:rPr>
-                <w:rFonts w:ascii="Arial" w:eastAsia="Tahoma" w:hAnsi="Arial" w:cs="Arial"/>
-              </w:rPr>
-              <w:t>!=</w:t>
-            </w:r>
-            <w:proofErr w:type="gramEnd"/>
-            <w:r>
-              <w:rPr>
-                <w:rFonts w:ascii="Arial" w:eastAsia="Tahoma" w:hAnsi="Arial" w:cs="Arial"/>
-              </w:rPr>
-              <w:t>null}&gt;&gt;</w:t>
+              <w:t>&lt;&lt;cr_{courtPermission!=null}&gt;&gt;</w:t>
             </w:r>
           </w:p>
         </w:tc>
@@ -1954,21 +1690,7 @@
               <w:rPr>
                 <w:rFonts w:ascii="Arial" w:eastAsia="Tahoma" w:hAnsi="Arial" w:cs="Arial"/>
               </w:rPr>
-              <w:t>&lt;&lt;</w:t>
-            </w:r>
-            <w:proofErr w:type="spellStart"/>
-            <w:r>
-              <w:rPr>
-                <w:rFonts w:ascii="Arial" w:eastAsia="Tahoma" w:hAnsi="Arial" w:cs="Arial"/>
-              </w:rPr>
-              <w:t>courtPermission</w:t>
-            </w:r>
-            <w:proofErr w:type="spellEnd"/>
-            <w:r>
-              <w:rPr>
-                <w:rFonts w:ascii="Arial" w:eastAsia="Tahoma" w:hAnsi="Arial" w:cs="Arial"/>
-              </w:rPr>
-              <w:t>&gt;&gt;</w:t>
+              <w:t>&lt;&lt;courtPermission&gt;&gt;</w:t>
             </w:r>
           </w:p>
         </w:tc>
@@ -2026,37 +1748,7 @@
               <w:rPr>
                 <w:rFonts w:ascii="Arial" w:eastAsia="Tahoma" w:hAnsi="Arial" w:cs="Arial"/>
               </w:rPr>
-              <w:t>&lt;&lt;</w:t>
-            </w:r>
-            <w:proofErr w:type="spellStart"/>
-            <w:r>
-              <w:rPr>
-                <w:rFonts w:ascii="Arial" w:eastAsia="Tahoma" w:hAnsi="Arial" w:cs="Arial"/>
-              </w:rPr>
-              <w:t>cr</w:t>
-            </w:r>
-            <w:proofErr w:type="spellEnd"/>
-            <w:proofErr w:type="gramStart"/>
-            <w:r>
-              <w:rPr>
-                <w:rFonts w:ascii="Arial" w:eastAsia="Tahoma" w:hAnsi="Arial" w:cs="Arial"/>
-              </w:rPr>
-              <w:t xml:space="preserve">_{ </w:t>
-            </w:r>
-            <w:proofErr w:type="spellStart"/>
-            <w:r>
-              <w:rPr>
-                <w:rFonts w:ascii="Arial" w:eastAsia="Tahoma" w:hAnsi="Arial" w:cs="Arial"/>
-              </w:rPr>
-              <w:t>permissionGranted</w:t>
-            </w:r>
-            <w:proofErr w:type="spellEnd"/>
-            <w:proofErr w:type="gramEnd"/>
-            <w:r>
-              <w:rPr>
-                <w:rFonts w:ascii="Arial" w:eastAsia="Tahoma" w:hAnsi="Arial" w:cs="Arial"/>
-              </w:rPr>
-              <w:t>=’Yes’}&gt;&gt;</w:t>
+              <w:t>&lt;&lt;cr_{ permissionGranted=’Yes’}&gt;&gt;</w:t>
             </w:r>
           </w:p>
         </w:tc>
@@ -2112,21 +1804,7 @@
               <w:rPr>
                 <w:rFonts w:ascii="Arial" w:eastAsia="Tahoma" w:hAnsi="Arial" w:cs="Arial"/>
               </w:rPr>
-              <w:t>&lt;&lt;</w:t>
-            </w:r>
-            <w:proofErr w:type="spellStart"/>
-            <w:r>
-              <w:rPr>
-                <w:rFonts w:ascii="Arial" w:eastAsia="Tahoma" w:hAnsi="Arial" w:cs="Arial"/>
-              </w:rPr>
-              <w:t>permissionGranted</w:t>
-            </w:r>
-            <w:proofErr w:type="spellEnd"/>
-            <w:r>
-              <w:rPr>
-                <w:rFonts w:ascii="Arial" w:eastAsia="Tahoma" w:hAnsi="Arial" w:cs="Arial"/>
-              </w:rPr>
-              <w:t>&gt;&gt;</w:t>
+              <w:t>&lt;&lt;permissionGranted&gt;&gt;</w:t>
             </w:r>
           </w:p>
         </w:tc>
@@ -2172,42 +1850,14 @@
               <w:rPr>
                 <w:rFonts w:ascii="Arial" w:eastAsia="Tahoma" w:hAnsi="Arial" w:cs="Arial"/>
               </w:rPr>
-              <w:t>&lt;&lt;</w:t>
-            </w:r>
-            <w:proofErr w:type="spellStart"/>
-            <w:r>
-              <w:rPr>
-                <w:rFonts w:ascii="Arial" w:eastAsia="Tahoma" w:hAnsi="Arial" w:cs="Arial"/>
-              </w:rPr>
-              <w:t>judgeName</w:t>
-            </w:r>
-            <w:proofErr w:type="spellEnd"/>
-            <w:r>
-              <w:rPr>
-                <w:rFonts w:ascii="Arial" w:eastAsia="Tahoma" w:hAnsi="Arial" w:cs="Arial"/>
-              </w:rPr>
-              <w:t>&gt;&gt;</w:t>
+              <w:t>&lt;&lt;judgeName&gt;&gt;</w:t>
             </w:r>
             <w:r>
               <w:rPr>
                 <w:rFonts w:ascii="Arial" w:eastAsia="Tahoma" w:hAnsi="Arial" w:cs="Arial"/>
               </w:rPr>
               <w:br/>
-              <w:t>&lt;&lt;</w:t>
-            </w:r>
-            <w:proofErr w:type="spellStart"/>
-            <w:r>
-              <w:rPr>
-                <w:rFonts w:ascii="Arial" w:eastAsia="Tahoma" w:hAnsi="Arial" w:cs="Arial"/>
-              </w:rPr>
-              <w:t>judgementDate</w:t>
-            </w:r>
-            <w:proofErr w:type="spellEnd"/>
-            <w:r>
-              <w:rPr>
-                <w:rFonts w:ascii="Arial" w:eastAsia="Tahoma" w:hAnsi="Arial" w:cs="Arial"/>
-              </w:rPr>
-              <w:t>&gt;&gt;</w:t>
+              <w:t>&lt;&lt;judgementDate&gt;&gt;</w:t>
             </w:r>
           </w:p>
         </w:tc>
@@ -2265,43 +1915,7 @@
               <w:rPr>
                 <w:rFonts w:ascii="Arial" w:eastAsia="Tahoma" w:hAnsi="Arial" w:cs="Arial"/>
               </w:rPr>
-              <w:t>&lt;&lt;</w:t>
-            </w:r>
-            <w:proofErr w:type="spellStart"/>
-            <w:r>
-              <w:rPr>
-                <w:rFonts w:ascii="Arial" w:eastAsia="Tahoma" w:hAnsi="Arial" w:cs="Arial"/>
-              </w:rPr>
-              <w:t>cr</w:t>
-            </w:r>
-            <w:proofErr w:type="spellEnd"/>
-            <w:r>
-              <w:rPr>
-                <w:rFonts w:ascii="Arial" w:eastAsia="Tahoma" w:hAnsi="Arial" w:cs="Arial"/>
-              </w:rPr>
-              <w:t>_{</w:t>
-            </w:r>
-            <w:proofErr w:type="spellStart"/>
-            <w:proofErr w:type="gramStart"/>
-            <w:r>
-              <w:rPr>
-                <w:rFonts w:ascii="Arial" w:eastAsia="Tahoma" w:hAnsi="Arial" w:cs="Arial"/>
-              </w:rPr>
-              <w:t>discontinuingAgainstBothDefendants</w:t>
-            </w:r>
-            <w:proofErr w:type="spellEnd"/>
-            <w:r>
-              <w:rPr>
-                <w:rFonts w:ascii="Arial" w:eastAsia="Tahoma" w:hAnsi="Arial" w:cs="Arial"/>
-              </w:rPr>
-              <w:t>!=</w:t>
-            </w:r>
-            <w:proofErr w:type="gramEnd"/>
-            <w:r>
-              <w:rPr>
-                <w:rFonts w:ascii="Arial" w:eastAsia="Tahoma" w:hAnsi="Arial" w:cs="Arial"/>
-              </w:rPr>
-              <w:t>null}&gt;&gt;</w:t>
+              <w:t>&lt;&lt;cr_{discontinuingAgainstBothDefendants!=null}&gt;&gt;</w:t>
             </w:r>
           </w:p>
         </w:tc>
@@ -2358,21 +1972,7 @@
               <w:rPr>
                 <w:rFonts w:ascii="Arial" w:eastAsia="Tahoma" w:hAnsi="Arial" w:cs="Arial"/>
               </w:rPr>
-              <w:t>&lt;&lt;</w:t>
-            </w:r>
-            <w:proofErr w:type="spellStart"/>
-            <w:r>
-              <w:rPr>
-                <w:rFonts w:ascii="Arial" w:eastAsia="Tahoma" w:hAnsi="Arial" w:cs="Arial"/>
-              </w:rPr>
-              <w:t>discontinuingAgainstBothDefendants</w:t>
-            </w:r>
-            <w:proofErr w:type="spellEnd"/>
-            <w:r>
-              <w:rPr>
-                <w:rFonts w:ascii="Arial" w:eastAsia="Tahoma" w:hAnsi="Arial" w:cs="Arial"/>
-              </w:rPr>
-              <w:t>&gt;&gt;</w:t>
+              <w:t>&lt;&lt;discontinuingAgainstBothDefendants&gt;&gt;</w:t>
             </w:r>
           </w:p>
         </w:tc>
@@ -2395,35 +1995,7 @@
               <w:rPr>
                 <w:rFonts w:ascii="Arial" w:eastAsia="Tahoma" w:hAnsi="Arial" w:cs="Arial"/>
               </w:rPr>
-              <w:t>&lt;&lt;</w:t>
-            </w:r>
-            <w:proofErr w:type="spellStart"/>
-            <w:r>
-              <w:rPr>
-                <w:rFonts w:ascii="Arial" w:eastAsia="Tahoma" w:hAnsi="Arial" w:cs="Arial"/>
-              </w:rPr>
-              <w:t>cr</w:t>
-            </w:r>
-            <w:proofErr w:type="spellEnd"/>
-            <w:r>
-              <w:rPr>
-                <w:rFonts w:ascii="Arial" w:eastAsia="Tahoma" w:hAnsi="Arial" w:cs="Arial"/>
-              </w:rPr>
-              <w:t>_{</w:t>
-            </w:r>
-            <w:proofErr w:type="spellStart"/>
-            <w:r>
-              <w:rPr>
-                <w:rFonts w:ascii="Arial" w:eastAsia="Tahoma" w:hAnsi="Arial" w:cs="Arial"/>
-              </w:rPr>
-              <w:t>discontinuingAgainstBothDefendants</w:t>
-            </w:r>
-            <w:proofErr w:type="spellEnd"/>
-            <w:r>
-              <w:rPr>
-                <w:rFonts w:ascii="Arial" w:eastAsia="Tahoma" w:hAnsi="Arial" w:cs="Arial"/>
-              </w:rPr>
-              <w:t>=’No’}&gt;&gt;</w:t>
+              <w:t>&lt;&lt;cr_{discontinuingAgainstBothDefendants=’No’}&gt;&gt;</w:t>
             </w:r>
           </w:p>
         </w:tc>
@@ -2482,21 +2054,7 @@
               <w:rPr>
                 <w:rFonts w:ascii="Arial" w:eastAsia="Tahoma" w:hAnsi="Arial" w:cs="Arial"/>
               </w:rPr>
-              <w:t>&lt;&lt;</w:t>
-            </w:r>
-            <w:proofErr w:type="spellStart"/>
-            <w:r>
-              <w:rPr>
-                <w:rFonts w:ascii="Arial" w:eastAsia="Tahoma" w:hAnsi="Arial" w:cs="Arial"/>
-              </w:rPr>
-              <w:t>discontinuingAgainstOneDefendant</w:t>
-            </w:r>
-            <w:proofErr w:type="spellEnd"/>
-            <w:r>
-              <w:rPr>
-                <w:rFonts w:ascii="Arial" w:eastAsia="Tahoma" w:hAnsi="Arial" w:cs="Arial"/>
-              </w:rPr>
-              <w:t>&gt;&gt;</w:t>
+              <w:t>&lt;&lt;discontinuingAgainstOneDefendant&gt;&gt;</w:t>
             </w:r>
           </w:p>
         </w:tc>
@@ -2610,21 +2168,7 @@
               <w:rPr>
                 <w:rFonts w:ascii="Arial" w:eastAsia="Tahoma" w:hAnsi="Arial" w:cs="Arial"/>
               </w:rPr>
-              <w:t>&lt;&lt;</w:t>
-            </w:r>
-            <w:proofErr w:type="spellStart"/>
-            <w:r>
-              <w:rPr>
-                <w:rFonts w:ascii="Arial" w:eastAsia="Tahoma" w:hAnsi="Arial" w:cs="Arial"/>
-              </w:rPr>
-              <w:t>typeOfDiscontinuanceTxt</w:t>
-            </w:r>
-            <w:proofErr w:type="spellEnd"/>
-            <w:r>
-              <w:rPr>
-                <w:rFonts w:ascii="Arial" w:eastAsia="Tahoma" w:hAnsi="Arial" w:cs="Arial"/>
-              </w:rPr>
-              <w:t>&gt;&gt;</w:t>
+              <w:t>&lt;&lt;typeOfDiscontinuanceTxt&gt;&gt;</w:t>
             </w:r>
           </w:p>
         </w:tc>
@@ -2647,37 +2191,7 @@
               <w:rPr>
                 <w:rFonts w:ascii="Arial" w:eastAsia="Tahoma" w:hAnsi="Arial" w:cs="Arial"/>
               </w:rPr>
-              <w:t>&lt;&lt;</w:t>
-            </w:r>
-            <w:proofErr w:type="spellStart"/>
-            <w:r>
-              <w:rPr>
-                <w:rFonts w:ascii="Arial" w:eastAsia="Tahoma" w:hAnsi="Arial" w:cs="Arial"/>
-              </w:rPr>
-              <w:t>cr</w:t>
-            </w:r>
-            <w:proofErr w:type="spellEnd"/>
-            <w:proofErr w:type="gramStart"/>
-            <w:r>
-              <w:rPr>
-                <w:rFonts w:ascii="Arial" w:eastAsia="Tahoma" w:hAnsi="Arial" w:cs="Arial"/>
-              </w:rPr>
-              <w:t>_{</w:t>
-            </w:r>
-            <w:proofErr w:type="spellStart"/>
-            <w:proofErr w:type="gramEnd"/>
-            <w:r>
-              <w:rPr>
-                <w:rFonts w:ascii="Arial" w:eastAsia="Tahoma" w:hAnsi="Arial" w:cs="Arial"/>
-              </w:rPr>
-              <w:t>typeOfDiscontinuance</w:t>
-            </w:r>
-            <w:proofErr w:type="spellEnd"/>
-            <w:r>
-              <w:rPr>
-                <w:rFonts w:ascii="Arial" w:eastAsia="Tahoma" w:hAnsi="Arial" w:cs="Arial"/>
-              </w:rPr>
-              <w:t xml:space="preserve"> =‘PART_DISCONTINUANCE‘}&gt;&gt;</w:t>
+              <w:t>&lt;&lt;cr_{typeOfDiscontinuance =‘PART_DISCONTINUANCE‘}&gt;&gt;</w:t>
             </w:r>
           </w:p>
         </w:tc>
@@ -2737,21 +2251,7 @@
               <w:rPr>
                 <w:rFonts w:ascii="Arial" w:eastAsia="Tahoma" w:hAnsi="Arial" w:cs="Arial"/>
               </w:rPr>
-              <w:t>&lt;&lt;</w:t>
-            </w:r>
-            <w:proofErr w:type="spellStart"/>
-            <w:r>
-              <w:rPr>
-                <w:rFonts w:ascii="Arial" w:eastAsia="Tahoma" w:hAnsi="Arial" w:cs="Arial"/>
-              </w:rPr>
-              <w:t>partOfDiscontinuanceTxt</w:t>
-            </w:r>
-            <w:proofErr w:type="spellEnd"/>
-            <w:r>
-              <w:rPr>
-                <w:rFonts w:ascii="Arial" w:eastAsia="Tahoma" w:hAnsi="Arial" w:cs="Arial"/>
-              </w:rPr>
-              <w:t>&gt;&gt;</w:t>
+              <w:t>&lt;&lt;partOfDiscontinuanceTxt&gt;&gt;</w:t>
             </w:r>
           </w:p>
           <w:p>
@@ -2860,57 +2360,7 @@
               <w:rPr>
                 <w:rFonts w:ascii="Arial" w:eastAsia="Tahoma" w:hAnsi="Arial" w:cs="Arial"/>
               </w:rPr>
-              <w:t>iscontinued as set out above on &lt;</w:t>
-            </w:r>
-            <w:proofErr w:type="gramStart"/>
-            <w:r>
-              <w:rPr>
-                <w:rFonts w:ascii="Arial" w:eastAsia="Tahoma" w:hAnsi="Arial" w:cs="Arial"/>
-              </w:rPr>
-              <w:t>&lt;{</w:t>
-            </w:r>
-            <w:proofErr w:type="spellStart"/>
-            <w:proofErr w:type="gramEnd"/>
-            <w:r>
-              <w:rPr>
-                <w:rFonts w:ascii="Arial" w:eastAsia="Tahoma" w:hAnsi="Arial" w:cs="Arial"/>
-              </w:rPr>
-              <w:t>dateFormat</w:t>
-            </w:r>
-            <w:proofErr w:type="spellEnd"/>
-            <w:r>
-              <w:rPr>
-                <w:rFonts w:ascii="Arial" w:eastAsia="Tahoma" w:hAnsi="Arial" w:cs="Arial"/>
-              </w:rPr>
-              <w:t>($</w:t>
-            </w:r>
-            <w:proofErr w:type="spellStart"/>
-            <w:r>
-              <w:rPr>
-                <w:rFonts w:ascii="Arial" w:eastAsia="Tahoma" w:hAnsi="Arial" w:cs="Arial"/>
-              </w:rPr>
-              <w:t>nowUTC</w:t>
-            </w:r>
-            <w:proofErr w:type="spellEnd"/>
-            <w:r>
-              <w:rPr>
-                <w:rFonts w:ascii="Arial" w:eastAsia="Tahoma" w:hAnsi="Arial" w:cs="Arial"/>
-              </w:rPr>
-              <w:t xml:space="preserve"> ,‘d MMMM </w:t>
-            </w:r>
-            <w:proofErr w:type="spellStart"/>
-            <w:r>
-              <w:rPr>
-                <w:rFonts w:ascii="Arial" w:eastAsia="Tahoma" w:hAnsi="Arial" w:cs="Arial"/>
-              </w:rPr>
-              <w:t>yyyy</w:t>
-            </w:r>
-            <w:proofErr w:type="spellEnd"/>
-            <w:r>
-              <w:rPr>
-                <w:rFonts w:ascii="Arial" w:eastAsia="Tahoma" w:hAnsi="Arial" w:cs="Arial"/>
-              </w:rPr>
-              <w:t>’)} &gt;&gt;.</w:t>
+              <w:t>iscontinued as set out above on &lt;&lt;{dateFormat($nowUTC ,‘d MMMM yyyy’)} &gt;&gt;.</w:t>
             </w:r>
           </w:p>
         </w:tc>
@@ -2995,21 +2445,7 @@
               <w:rPr>
                 <w:rFonts w:ascii="Arial" w:eastAsia="Tahoma" w:hAnsi="Arial" w:cs="Arial"/>
               </w:rPr>
-              <w:t xml:space="preserve">The claimant(s) may be required to pay costs </w:t>
-            </w:r>
-            <w:proofErr w:type="gramStart"/>
-            <w:r>
-              <w:rPr>
-                <w:rFonts w:ascii="Arial" w:eastAsia="Tahoma" w:hAnsi="Arial" w:cs="Arial"/>
-              </w:rPr>
-              <w:t>as a result of</w:t>
-            </w:r>
-            <w:proofErr w:type="gramEnd"/>
-            <w:r>
-              <w:rPr>
-                <w:rFonts w:ascii="Arial" w:eastAsia="Tahoma" w:hAnsi="Arial" w:cs="Arial"/>
-              </w:rPr>
-              <w:t xml:space="preserve"> the discontinuance – further information can be found in the Civil Procedure Rules under Part 38. You should seek legal advice if you are unsure about how this applies to your claim.</w:t>
+              <w:t>The claimant(s) may be required to pay costs as a result of the discontinuance – further information can be found in the Civil Procedure Rules under Part 38. You should seek legal advice if you are unsure about how this applies to your claim.</w:t>
             </w:r>
           </w:p>
         </w:tc>

</xml_diff>

<commit_message>
CIV-16289 Add welsh notice of discontinuance (#5951)
* CIV-16289 added welsh template for notice of discontinuance

* CIV-16289 Update welsh doc for discontinue claim

* fix

* update to add lips

* add tests

---------

Co-authored-by: krishnanuthalapati <32389208+krishnanuthalapati@users.noreply.github.com>
Co-authored-by: Azam <106387766+Azam-Hmcts@users.noreply.github.com>
</commit_message>
<xml_diff>
--- a/docker/docmosis/templates/CV-SPC-GNO-ENG-SD0002.docx
+++ b/docker/docmosis/templates/CV-SPC-GNO-ENG-SD0002.docx
@@ -281,7 +281,6 @@
         </w:rPr>
         <w:t>&lt;</w:t>
       </w:r>
-      <w:proofErr w:type="spellStart"/>
       <w:r>
         <w:rPr>
           <w:sz w:val="24"/>
@@ -289,7 +288,6 @@
         </w:rPr>
         <w:t>coverLetterName</w:t>
       </w:r>
-      <w:proofErr w:type="spellEnd"/>
       <w:r>
         <w:rPr>
           <w:sz w:val="24"/>
@@ -357,21 +355,7 @@
         <w:rPr>
           <w:rFonts w:ascii="Arial" w:hAnsi="Arial" w:cs="Arial"/>
         </w:rPr>
-        <w:t>&lt;&lt;</w:t>
-      </w:r>
-      <w:proofErr w:type="spellStart"/>
-      <w:r>
-        <w:rPr>
-          <w:rFonts w:ascii="Arial" w:hAnsi="Arial" w:cs="Arial"/>
-        </w:rPr>
-        <w:t>postCode</w:t>
-      </w:r>
-      <w:proofErr w:type="spellEnd"/>
-      <w:r>
-        <w:rPr>
-          <w:rFonts w:ascii="Arial" w:hAnsi="Arial" w:cs="Arial"/>
-        </w:rPr>
-        <w:t>&gt;&gt;</w:t>
+        <w:t>&lt;&lt;postCode&gt;&gt;</w:t>
       </w:r>
     </w:p>
     <w:p>
@@ -393,14 +377,12 @@
         </w:rPr>
         <w:t>Dear &lt;&lt;</w:t>
       </w:r>
-      <w:proofErr w:type="spellStart"/>
       <w:r>
         <w:rPr>
           <w:rFonts w:ascii="Arial" w:hAnsi="Arial" w:cs="Arial"/>
         </w:rPr>
         <w:t>coverLetterName</w:t>
       </w:r>
-      <w:proofErr w:type="spellEnd"/>
       <w:r>
         <w:rPr>
           <w:rFonts w:ascii="Arial" w:hAnsi="Arial" w:cs="Arial"/>
@@ -423,14 +405,12 @@
         </w:rPr>
         <w:t>We’ve attached the notice of discontinuance to this letter, for the claim number &lt;&lt;</w:t>
       </w:r>
-      <w:proofErr w:type="spellStart"/>
       <w:r>
         <w:rPr>
           <w:rFonts w:ascii="Arial" w:eastAsia="Tahoma" w:hAnsi="Arial" w:cs="Arial"/>
         </w:rPr>
         <w:t>claimReferenceNumber</w:t>
       </w:r>
-      <w:proofErr w:type="spellEnd"/>
       <w:r>
         <w:rPr>
           <w:rFonts w:ascii="Arial" w:eastAsia="Tahoma" w:hAnsi="Arial" w:cs="Arial"/>
@@ -491,7 +471,7 @@
           <w:rPr>
             <w:rStyle w:val="Hyperlink"/>
           </w:rPr>
-          <w:t>civilmoneyclaimsdemo@gmail.com</w:t>
+          <w:t>contactocmc@justice.gov.uk</w:t>
         </w:r>
       </w:hyperlink>
     </w:p>
@@ -637,14 +617,7 @@
               <w:rPr>
                 <w:rFonts w:ascii="Arial" w:eastAsia="Tahoma" w:hAnsi="Arial" w:cs="Arial"/>
               </w:rPr>
-              <w:t>&lt;</w:t>
-            </w:r>
-            <w:proofErr w:type="gramStart"/>
-            <w:r>
-              <w:rPr>
-                <w:rFonts w:ascii="Arial" w:eastAsia="Tahoma" w:hAnsi="Arial" w:cs="Arial"/>
-              </w:rPr>
-              <w:t>&lt;</w:t>
+              <w:t>&lt;&lt;</w:t>
             </w:r>
             <w:r>
               <w:rPr>
@@ -652,48 +625,11 @@
               </w:rPr>
               <w:t>{</w:t>
             </w:r>
-            <w:proofErr w:type="spellStart"/>
-            <w:proofErr w:type="gramEnd"/>
-            <w:r>
-              <w:rPr>
-                <w:rFonts w:ascii="Arial" w:eastAsia="Tahoma" w:hAnsi="Arial" w:cs="Arial"/>
-              </w:rPr>
-              <w:t>dateFormat</w:t>
-            </w:r>
-            <w:proofErr w:type="spellEnd"/>
-            <w:r>
-              <w:rPr>
-                <w:rFonts w:ascii="Arial" w:eastAsia="Tahoma" w:hAnsi="Arial" w:cs="Arial"/>
-              </w:rPr>
-              <w:t>($</w:t>
-            </w:r>
-            <w:proofErr w:type="spellStart"/>
-            <w:r>
-              <w:rPr>
-                <w:rFonts w:ascii="Arial" w:eastAsia="Tahoma" w:hAnsi="Arial" w:cs="Arial"/>
-              </w:rPr>
-              <w:t>nowUTC</w:t>
-            </w:r>
-            <w:proofErr w:type="spellEnd"/>
-            <w:r>
-              <w:rPr>
-                <w:rFonts w:ascii="Arial" w:eastAsia="Tahoma" w:hAnsi="Arial" w:cs="Arial"/>
-              </w:rPr>
-              <w:t xml:space="preserve"> ,‘d MMMM </w:t>
-            </w:r>
-            <w:proofErr w:type="spellStart"/>
-            <w:r>
-              <w:rPr>
-                <w:rFonts w:ascii="Arial" w:eastAsia="Tahoma" w:hAnsi="Arial" w:cs="Arial"/>
-              </w:rPr>
-              <w:t>yyyy</w:t>
-            </w:r>
-            <w:proofErr w:type="spellEnd"/>
-            <w:r>
-              <w:rPr>
-                <w:rFonts w:ascii="Arial" w:eastAsia="Tahoma" w:hAnsi="Arial" w:cs="Arial"/>
-              </w:rPr>
-              <w:t>’)} &gt;&gt;</w:t>
+            <w:r>
+              <w:rPr>
+                <w:rFonts w:ascii="Arial" w:eastAsia="Tahoma" w:hAnsi="Arial" w:cs="Arial"/>
+              </w:rPr>
+              <w:t>dateFormat($nowUTC ,‘d MMMM yyyy’)} &gt;&gt;</w:t>
             </w:r>
           </w:p>
         </w:tc>
@@ -731,21 +667,7 @@
               <w:rPr>
                 <w:rFonts w:ascii="Arial" w:eastAsia="Tahoma" w:hAnsi="Arial" w:cs="Arial"/>
               </w:rPr>
-              <w:t>&lt;&lt;</w:t>
-            </w:r>
-            <w:proofErr w:type="spellStart"/>
-            <w:r>
-              <w:rPr>
-                <w:rFonts w:ascii="Arial" w:eastAsia="Tahoma" w:hAnsi="Arial" w:cs="Arial"/>
-              </w:rPr>
-              <w:t>caseNumber</w:t>
-            </w:r>
-            <w:proofErr w:type="spellEnd"/>
-            <w:r>
-              <w:rPr>
-                <w:rFonts w:ascii="Arial" w:eastAsia="Tahoma" w:hAnsi="Arial" w:cs="Arial"/>
-              </w:rPr>
-              <w:t>&gt;&gt;</w:t>
+              <w:t>&lt;&lt;caseNumber&gt;&gt;</w:t>
             </w:r>
           </w:p>
         </w:tc>
@@ -940,21 +862,7 @@
               <w:rPr>
                 <w:rFonts w:ascii="Arial" w:eastAsia="Tahoma" w:hAnsi="Arial" w:cs="Arial"/>
               </w:rPr>
-              <w:t>&lt;&lt;</w:t>
-            </w:r>
-            <w:proofErr w:type="spellStart"/>
-            <w:r>
-              <w:rPr>
-                <w:rFonts w:ascii="Arial" w:eastAsia="Tahoma" w:hAnsi="Arial" w:cs="Arial"/>
-              </w:rPr>
-              <w:t>claimantNum</w:t>
-            </w:r>
-            <w:proofErr w:type="spellEnd"/>
-            <w:r>
-              <w:rPr>
-                <w:rFonts w:ascii="Arial" w:eastAsia="Tahoma" w:hAnsi="Arial" w:cs="Arial"/>
-              </w:rPr>
-              <w:t>&gt;&gt;</w:t>
+              <w:t>&lt;&lt;claimantNum&gt;&gt;</w:t>
             </w:r>
           </w:p>
         </w:tc>
@@ -984,14 +892,7 @@
         <w:rPr>
           <w:rFonts w:ascii="Arial" w:eastAsia="Tahoma" w:hAnsi="Arial" w:cs="Arial"/>
         </w:rPr>
-        <w:t>claimant2</w:t>
-      </w:r>
-      <w:proofErr w:type="gramStart"/>
-      <w:r>
-        <w:rPr>
-          <w:rFonts w:ascii="Arial" w:eastAsia="Tahoma" w:hAnsi="Arial" w:cs="Arial"/>
-        </w:rPr>
-        <w:t>Name</w:t>
+        <w:t>claimant2Name</w:t>
       </w:r>
       <w:r>
         <w:rPr>
@@ -1006,7 +907,6 @@
         </w:rPr>
         <w:t>=</w:t>
       </w:r>
-      <w:proofErr w:type="gramEnd"/>
       <w:r>
         <w:rPr>
           <w:rFonts w:ascii="Arial" w:hAnsi="Arial" w:cs="Arial"/>
@@ -1224,21 +1124,7 @@
               <w:rPr>
                 <w:rFonts w:ascii="Arial" w:eastAsia="Tahoma" w:hAnsi="Arial" w:cs="Arial"/>
               </w:rPr>
-              <w:t>&lt;&lt;</w:t>
-            </w:r>
-            <w:proofErr w:type="spellStart"/>
-            <w:r>
-              <w:rPr>
-                <w:rFonts w:ascii="Arial" w:eastAsia="Tahoma" w:hAnsi="Arial" w:cs="Arial"/>
-              </w:rPr>
-              <w:t>defendantNum</w:t>
-            </w:r>
-            <w:proofErr w:type="spellEnd"/>
-            <w:r>
-              <w:rPr>
-                <w:rFonts w:ascii="Arial" w:eastAsia="Tahoma" w:hAnsi="Arial" w:cs="Arial"/>
-              </w:rPr>
-              <w:t>&gt;&gt;</w:t>
+              <w:t>&lt;&lt;defendantNum&gt;&gt;</w:t>
             </w:r>
           </w:p>
         </w:tc>
@@ -1268,27 +1154,13 @@
         <w:rPr>
           <w:rFonts w:ascii="Arial" w:eastAsia="Tahoma" w:hAnsi="Arial" w:cs="Arial"/>
         </w:rPr>
-        <w:t>defendant2</w:t>
-      </w:r>
-      <w:proofErr w:type="gramStart"/>
+        <w:t>defendant2Name</w:t>
+      </w:r>
       <w:r>
         <w:rPr>
           <w:rFonts w:ascii="Arial" w:eastAsia="Tahoma" w:hAnsi="Arial" w:cs="Arial"/>
         </w:rPr>
-        <w:t>Name</w:t>
-      </w:r>
-      <w:r>
-        <w:rPr>
-          <w:rFonts w:ascii="Arial" w:eastAsia="Tahoma" w:hAnsi="Arial" w:cs="Arial"/>
-        </w:rPr>
-        <w:t>!=</w:t>
-      </w:r>
-      <w:proofErr w:type="gramEnd"/>
-      <w:r>
-        <w:rPr>
-          <w:rFonts w:ascii="Arial" w:eastAsia="Tahoma" w:hAnsi="Arial" w:cs="Arial"/>
-        </w:rPr>
-        <w:t>null</w:t>
+        <w:t>!=null</w:t>
       </w:r>
       <w:r>
         <w:rPr>
@@ -1527,43 +1399,7 @@
               <w:rPr>
                 <w:rFonts w:ascii="Arial" w:eastAsia="Tahoma" w:hAnsi="Arial" w:cs="Arial"/>
               </w:rPr>
-              <w:t>&lt;&lt;</w:t>
-            </w:r>
-            <w:proofErr w:type="spellStart"/>
-            <w:r>
-              <w:rPr>
-                <w:rFonts w:ascii="Arial" w:eastAsia="Tahoma" w:hAnsi="Arial" w:cs="Arial"/>
-              </w:rPr>
-              <w:t>cr</w:t>
-            </w:r>
-            <w:proofErr w:type="spellEnd"/>
-            <w:r>
-              <w:rPr>
-                <w:rFonts w:ascii="Arial" w:eastAsia="Tahoma" w:hAnsi="Arial" w:cs="Arial"/>
-              </w:rPr>
-              <w:t>_{</w:t>
-            </w:r>
-            <w:proofErr w:type="spellStart"/>
-            <w:proofErr w:type="gramStart"/>
-            <w:r>
-              <w:rPr>
-                <w:rFonts w:ascii="Arial" w:eastAsia="Tahoma" w:hAnsi="Arial" w:cs="Arial"/>
-              </w:rPr>
-              <w:t>claimantWhoIsDiscontinue</w:t>
-            </w:r>
-            <w:proofErr w:type="spellEnd"/>
-            <w:r>
-              <w:rPr>
-                <w:rFonts w:ascii="Arial" w:eastAsia="Tahoma" w:hAnsi="Arial" w:cs="Arial"/>
-              </w:rPr>
-              <w:t>!=</w:t>
-            </w:r>
-            <w:proofErr w:type="gramEnd"/>
-            <w:r>
-              <w:rPr>
-                <w:rFonts w:ascii="Arial" w:eastAsia="Tahoma" w:hAnsi="Arial" w:cs="Arial"/>
-              </w:rPr>
-              <w:t>null}&gt;&gt;</w:t>
+              <w:t>&lt;&lt;cr_{claimantWhoIsDiscontinue!=null}&gt;&gt;</w:t>
             </w:r>
           </w:p>
         </w:tc>
@@ -1626,21 +1462,7 @@
               <w:rPr>
                 <w:rFonts w:ascii="Arial" w:eastAsia="Tahoma" w:hAnsi="Arial" w:cs="Arial"/>
               </w:rPr>
-              <w:t>&lt;&lt;</w:t>
-            </w:r>
-            <w:proofErr w:type="spellStart"/>
-            <w:r>
-              <w:rPr>
-                <w:rFonts w:ascii="Arial" w:eastAsia="Tahoma" w:hAnsi="Arial" w:cs="Arial"/>
-              </w:rPr>
-              <w:t>claimantWhoIsDiscontinue</w:t>
-            </w:r>
-            <w:proofErr w:type="spellEnd"/>
-            <w:r>
-              <w:rPr>
-                <w:rFonts w:ascii="Arial" w:eastAsia="Tahoma" w:hAnsi="Arial" w:cs="Arial"/>
-              </w:rPr>
-              <w:t>&gt;&gt;</w:t>
+              <w:t>&lt;&lt;claimantWhoIsDiscontinue&gt;&gt;</w:t>
             </w:r>
           </w:p>
         </w:tc>
@@ -1698,43 +1520,7 @@
               <w:rPr>
                 <w:rFonts w:ascii="Arial" w:eastAsia="Tahoma" w:hAnsi="Arial" w:cs="Arial"/>
               </w:rPr>
-              <w:t>&lt;&lt;</w:t>
-            </w:r>
-            <w:proofErr w:type="spellStart"/>
-            <w:r>
-              <w:rPr>
-                <w:rFonts w:ascii="Arial" w:eastAsia="Tahoma" w:hAnsi="Arial" w:cs="Arial"/>
-              </w:rPr>
-              <w:t>cr</w:t>
-            </w:r>
-            <w:proofErr w:type="spellEnd"/>
-            <w:r>
-              <w:rPr>
-                <w:rFonts w:ascii="Arial" w:eastAsia="Tahoma" w:hAnsi="Arial" w:cs="Arial"/>
-              </w:rPr>
-              <w:t>_{</w:t>
-            </w:r>
-            <w:proofErr w:type="spellStart"/>
-            <w:proofErr w:type="gramStart"/>
-            <w:r>
-              <w:rPr>
-                <w:rFonts w:ascii="Arial" w:eastAsia="Tahoma" w:hAnsi="Arial" w:cs="Arial"/>
-              </w:rPr>
-              <w:t>claimantsConsentToDiscontinuance</w:t>
-            </w:r>
-            <w:proofErr w:type="spellEnd"/>
-            <w:r>
-              <w:rPr>
-                <w:rFonts w:ascii="Arial" w:eastAsia="Tahoma" w:hAnsi="Arial" w:cs="Arial"/>
-              </w:rPr>
-              <w:t>!=</w:t>
-            </w:r>
-            <w:proofErr w:type="gramEnd"/>
-            <w:r>
-              <w:rPr>
-                <w:rFonts w:ascii="Arial" w:eastAsia="Tahoma" w:hAnsi="Arial" w:cs="Arial"/>
-              </w:rPr>
-              <w:t>null}&gt;&gt;</w:t>
+              <w:t>&lt;&lt;cr_{claimantsConsentToDiscontinuance!=null}&gt;&gt;</w:t>
             </w:r>
           </w:p>
         </w:tc>
@@ -1790,21 +1576,7 @@
               <w:rPr>
                 <w:rFonts w:ascii="Arial" w:eastAsia="Tahoma" w:hAnsi="Arial" w:cs="Arial"/>
               </w:rPr>
-              <w:t>&lt;&lt;</w:t>
-            </w:r>
-            <w:proofErr w:type="spellStart"/>
-            <w:r>
-              <w:rPr>
-                <w:rFonts w:ascii="Arial" w:eastAsia="Tahoma" w:hAnsi="Arial" w:cs="Arial"/>
-              </w:rPr>
-              <w:t>claimantsConsentToDiscontinuance</w:t>
-            </w:r>
-            <w:proofErr w:type="spellEnd"/>
-            <w:r>
-              <w:rPr>
-                <w:rFonts w:ascii="Arial" w:eastAsia="Tahoma" w:hAnsi="Arial" w:cs="Arial"/>
-              </w:rPr>
-              <w:t xml:space="preserve"> &gt;&gt;</w:t>
+              <w:t>&lt;&lt;claimantsConsentToDiscontinuance &gt;&gt;</w:t>
             </w:r>
           </w:p>
         </w:tc>
@@ -1862,43 +1634,7 @@
               <w:rPr>
                 <w:rFonts w:ascii="Arial" w:eastAsia="Tahoma" w:hAnsi="Arial" w:cs="Arial"/>
               </w:rPr>
-              <w:t>&lt;&lt;</w:t>
-            </w:r>
-            <w:proofErr w:type="spellStart"/>
-            <w:r>
-              <w:rPr>
-                <w:rFonts w:ascii="Arial" w:eastAsia="Tahoma" w:hAnsi="Arial" w:cs="Arial"/>
-              </w:rPr>
-              <w:t>cr</w:t>
-            </w:r>
-            <w:proofErr w:type="spellEnd"/>
-            <w:r>
-              <w:rPr>
-                <w:rFonts w:ascii="Arial" w:eastAsia="Tahoma" w:hAnsi="Arial" w:cs="Arial"/>
-              </w:rPr>
-              <w:t>_{</w:t>
-            </w:r>
-            <w:proofErr w:type="spellStart"/>
-            <w:proofErr w:type="gramStart"/>
-            <w:r>
-              <w:rPr>
-                <w:rFonts w:ascii="Arial" w:eastAsia="Tahoma" w:hAnsi="Arial" w:cs="Arial"/>
-              </w:rPr>
-              <w:t>courtPermission</w:t>
-            </w:r>
-            <w:proofErr w:type="spellEnd"/>
-            <w:r>
-              <w:rPr>
-                <w:rFonts w:ascii="Arial" w:eastAsia="Tahoma" w:hAnsi="Arial" w:cs="Arial"/>
-              </w:rPr>
-              <w:t>!=</w:t>
-            </w:r>
-            <w:proofErr w:type="gramEnd"/>
-            <w:r>
-              <w:rPr>
-                <w:rFonts w:ascii="Arial" w:eastAsia="Tahoma" w:hAnsi="Arial" w:cs="Arial"/>
-              </w:rPr>
-              <w:t>null}&gt;&gt;</w:t>
+              <w:t>&lt;&lt;cr_{courtPermission!=null}&gt;&gt;</w:t>
             </w:r>
           </w:p>
         </w:tc>
@@ -1954,21 +1690,7 @@
               <w:rPr>
                 <w:rFonts w:ascii="Arial" w:eastAsia="Tahoma" w:hAnsi="Arial" w:cs="Arial"/>
               </w:rPr>
-              <w:t>&lt;&lt;</w:t>
-            </w:r>
-            <w:proofErr w:type="spellStart"/>
-            <w:r>
-              <w:rPr>
-                <w:rFonts w:ascii="Arial" w:eastAsia="Tahoma" w:hAnsi="Arial" w:cs="Arial"/>
-              </w:rPr>
-              <w:t>courtPermission</w:t>
-            </w:r>
-            <w:proofErr w:type="spellEnd"/>
-            <w:r>
-              <w:rPr>
-                <w:rFonts w:ascii="Arial" w:eastAsia="Tahoma" w:hAnsi="Arial" w:cs="Arial"/>
-              </w:rPr>
-              <w:t>&gt;&gt;</w:t>
+              <w:t>&lt;&lt;courtPermission&gt;&gt;</w:t>
             </w:r>
           </w:p>
         </w:tc>
@@ -2026,37 +1748,7 @@
               <w:rPr>
                 <w:rFonts w:ascii="Arial" w:eastAsia="Tahoma" w:hAnsi="Arial" w:cs="Arial"/>
               </w:rPr>
-              <w:t>&lt;&lt;</w:t>
-            </w:r>
-            <w:proofErr w:type="spellStart"/>
-            <w:r>
-              <w:rPr>
-                <w:rFonts w:ascii="Arial" w:eastAsia="Tahoma" w:hAnsi="Arial" w:cs="Arial"/>
-              </w:rPr>
-              <w:t>cr</w:t>
-            </w:r>
-            <w:proofErr w:type="spellEnd"/>
-            <w:proofErr w:type="gramStart"/>
-            <w:r>
-              <w:rPr>
-                <w:rFonts w:ascii="Arial" w:eastAsia="Tahoma" w:hAnsi="Arial" w:cs="Arial"/>
-              </w:rPr>
-              <w:t xml:space="preserve">_{ </w:t>
-            </w:r>
-            <w:proofErr w:type="spellStart"/>
-            <w:r>
-              <w:rPr>
-                <w:rFonts w:ascii="Arial" w:eastAsia="Tahoma" w:hAnsi="Arial" w:cs="Arial"/>
-              </w:rPr>
-              <w:t>permissionGranted</w:t>
-            </w:r>
-            <w:proofErr w:type="spellEnd"/>
-            <w:proofErr w:type="gramEnd"/>
-            <w:r>
-              <w:rPr>
-                <w:rFonts w:ascii="Arial" w:eastAsia="Tahoma" w:hAnsi="Arial" w:cs="Arial"/>
-              </w:rPr>
-              <w:t>=’Yes’}&gt;&gt;</w:t>
+              <w:t>&lt;&lt;cr_{ permissionGranted=’Yes’}&gt;&gt;</w:t>
             </w:r>
           </w:p>
         </w:tc>
@@ -2112,21 +1804,7 @@
               <w:rPr>
                 <w:rFonts w:ascii="Arial" w:eastAsia="Tahoma" w:hAnsi="Arial" w:cs="Arial"/>
               </w:rPr>
-              <w:t>&lt;&lt;</w:t>
-            </w:r>
-            <w:proofErr w:type="spellStart"/>
-            <w:r>
-              <w:rPr>
-                <w:rFonts w:ascii="Arial" w:eastAsia="Tahoma" w:hAnsi="Arial" w:cs="Arial"/>
-              </w:rPr>
-              <w:t>permissionGranted</w:t>
-            </w:r>
-            <w:proofErr w:type="spellEnd"/>
-            <w:r>
-              <w:rPr>
-                <w:rFonts w:ascii="Arial" w:eastAsia="Tahoma" w:hAnsi="Arial" w:cs="Arial"/>
-              </w:rPr>
-              <w:t>&gt;&gt;</w:t>
+              <w:t>&lt;&lt;permissionGranted&gt;&gt;</w:t>
             </w:r>
           </w:p>
         </w:tc>
@@ -2172,42 +1850,14 @@
               <w:rPr>
                 <w:rFonts w:ascii="Arial" w:eastAsia="Tahoma" w:hAnsi="Arial" w:cs="Arial"/>
               </w:rPr>
-              <w:t>&lt;&lt;</w:t>
-            </w:r>
-            <w:proofErr w:type="spellStart"/>
-            <w:r>
-              <w:rPr>
-                <w:rFonts w:ascii="Arial" w:eastAsia="Tahoma" w:hAnsi="Arial" w:cs="Arial"/>
-              </w:rPr>
-              <w:t>judgeName</w:t>
-            </w:r>
-            <w:proofErr w:type="spellEnd"/>
-            <w:r>
-              <w:rPr>
-                <w:rFonts w:ascii="Arial" w:eastAsia="Tahoma" w:hAnsi="Arial" w:cs="Arial"/>
-              </w:rPr>
-              <w:t>&gt;&gt;</w:t>
+              <w:t>&lt;&lt;judgeName&gt;&gt;</w:t>
             </w:r>
             <w:r>
               <w:rPr>
                 <w:rFonts w:ascii="Arial" w:eastAsia="Tahoma" w:hAnsi="Arial" w:cs="Arial"/>
               </w:rPr>
               <w:br/>
-              <w:t>&lt;&lt;</w:t>
-            </w:r>
-            <w:proofErr w:type="spellStart"/>
-            <w:r>
-              <w:rPr>
-                <w:rFonts w:ascii="Arial" w:eastAsia="Tahoma" w:hAnsi="Arial" w:cs="Arial"/>
-              </w:rPr>
-              <w:t>judgementDate</w:t>
-            </w:r>
-            <w:proofErr w:type="spellEnd"/>
-            <w:r>
-              <w:rPr>
-                <w:rFonts w:ascii="Arial" w:eastAsia="Tahoma" w:hAnsi="Arial" w:cs="Arial"/>
-              </w:rPr>
-              <w:t>&gt;&gt;</w:t>
+              <w:t>&lt;&lt;judgementDate&gt;&gt;</w:t>
             </w:r>
           </w:p>
         </w:tc>
@@ -2265,43 +1915,7 @@
               <w:rPr>
                 <w:rFonts w:ascii="Arial" w:eastAsia="Tahoma" w:hAnsi="Arial" w:cs="Arial"/>
               </w:rPr>
-              <w:t>&lt;&lt;</w:t>
-            </w:r>
-            <w:proofErr w:type="spellStart"/>
-            <w:r>
-              <w:rPr>
-                <w:rFonts w:ascii="Arial" w:eastAsia="Tahoma" w:hAnsi="Arial" w:cs="Arial"/>
-              </w:rPr>
-              <w:t>cr</w:t>
-            </w:r>
-            <w:proofErr w:type="spellEnd"/>
-            <w:r>
-              <w:rPr>
-                <w:rFonts w:ascii="Arial" w:eastAsia="Tahoma" w:hAnsi="Arial" w:cs="Arial"/>
-              </w:rPr>
-              <w:t>_{</w:t>
-            </w:r>
-            <w:proofErr w:type="spellStart"/>
-            <w:proofErr w:type="gramStart"/>
-            <w:r>
-              <w:rPr>
-                <w:rFonts w:ascii="Arial" w:eastAsia="Tahoma" w:hAnsi="Arial" w:cs="Arial"/>
-              </w:rPr>
-              <w:t>discontinuingAgainstBothDefendants</w:t>
-            </w:r>
-            <w:proofErr w:type="spellEnd"/>
-            <w:r>
-              <w:rPr>
-                <w:rFonts w:ascii="Arial" w:eastAsia="Tahoma" w:hAnsi="Arial" w:cs="Arial"/>
-              </w:rPr>
-              <w:t>!=</w:t>
-            </w:r>
-            <w:proofErr w:type="gramEnd"/>
-            <w:r>
-              <w:rPr>
-                <w:rFonts w:ascii="Arial" w:eastAsia="Tahoma" w:hAnsi="Arial" w:cs="Arial"/>
-              </w:rPr>
-              <w:t>null}&gt;&gt;</w:t>
+              <w:t>&lt;&lt;cr_{discontinuingAgainstBothDefendants!=null}&gt;&gt;</w:t>
             </w:r>
           </w:p>
         </w:tc>
@@ -2358,21 +1972,7 @@
               <w:rPr>
                 <w:rFonts w:ascii="Arial" w:eastAsia="Tahoma" w:hAnsi="Arial" w:cs="Arial"/>
               </w:rPr>
-              <w:t>&lt;&lt;</w:t>
-            </w:r>
-            <w:proofErr w:type="spellStart"/>
-            <w:r>
-              <w:rPr>
-                <w:rFonts w:ascii="Arial" w:eastAsia="Tahoma" w:hAnsi="Arial" w:cs="Arial"/>
-              </w:rPr>
-              <w:t>discontinuingAgainstBothDefendants</w:t>
-            </w:r>
-            <w:proofErr w:type="spellEnd"/>
-            <w:r>
-              <w:rPr>
-                <w:rFonts w:ascii="Arial" w:eastAsia="Tahoma" w:hAnsi="Arial" w:cs="Arial"/>
-              </w:rPr>
-              <w:t>&gt;&gt;</w:t>
+              <w:t>&lt;&lt;discontinuingAgainstBothDefendants&gt;&gt;</w:t>
             </w:r>
           </w:p>
         </w:tc>
@@ -2395,35 +1995,7 @@
               <w:rPr>
                 <w:rFonts w:ascii="Arial" w:eastAsia="Tahoma" w:hAnsi="Arial" w:cs="Arial"/>
               </w:rPr>
-              <w:t>&lt;&lt;</w:t>
-            </w:r>
-            <w:proofErr w:type="spellStart"/>
-            <w:r>
-              <w:rPr>
-                <w:rFonts w:ascii="Arial" w:eastAsia="Tahoma" w:hAnsi="Arial" w:cs="Arial"/>
-              </w:rPr>
-              <w:t>cr</w:t>
-            </w:r>
-            <w:proofErr w:type="spellEnd"/>
-            <w:r>
-              <w:rPr>
-                <w:rFonts w:ascii="Arial" w:eastAsia="Tahoma" w:hAnsi="Arial" w:cs="Arial"/>
-              </w:rPr>
-              <w:t>_{</w:t>
-            </w:r>
-            <w:proofErr w:type="spellStart"/>
-            <w:r>
-              <w:rPr>
-                <w:rFonts w:ascii="Arial" w:eastAsia="Tahoma" w:hAnsi="Arial" w:cs="Arial"/>
-              </w:rPr>
-              <w:t>discontinuingAgainstBothDefendants</w:t>
-            </w:r>
-            <w:proofErr w:type="spellEnd"/>
-            <w:r>
-              <w:rPr>
-                <w:rFonts w:ascii="Arial" w:eastAsia="Tahoma" w:hAnsi="Arial" w:cs="Arial"/>
-              </w:rPr>
-              <w:t>=’No’}&gt;&gt;</w:t>
+              <w:t>&lt;&lt;cr_{discontinuingAgainstBothDefendants=’No’}&gt;&gt;</w:t>
             </w:r>
           </w:p>
         </w:tc>
@@ -2482,21 +2054,7 @@
               <w:rPr>
                 <w:rFonts w:ascii="Arial" w:eastAsia="Tahoma" w:hAnsi="Arial" w:cs="Arial"/>
               </w:rPr>
-              <w:t>&lt;&lt;</w:t>
-            </w:r>
-            <w:proofErr w:type="spellStart"/>
-            <w:r>
-              <w:rPr>
-                <w:rFonts w:ascii="Arial" w:eastAsia="Tahoma" w:hAnsi="Arial" w:cs="Arial"/>
-              </w:rPr>
-              <w:t>discontinuingAgainstOneDefendant</w:t>
-            </w:r>
-            <w:proofErr w:type="spellEnd"/>
-            <w:r>
-              <w:rPr>
-                <w:rFonts w:ascii="Arial" w:eastAsia="Tahoma" w:hAnsi="Arial" w:cs="Arial"/>
-              </w:rPr>
-              <w:t>&gt;&gt;</w:t>
+              <w:t>&lt;&lt;discontinuingAgainstOneDefendant&gt;&gt;</w:t>
             </w:r>
           </w:p>
         </w:tc>
@@ -2610,21 +2168,7 @@
               <w:rPr>
                 <w:rFonts w:ascii="Arial" w:eastAsia="Tahoma" w:hAnsi="Arial" w:cs="Arial"/>
               </w:rPr>
-              <w:t>&lt;&lt;</w:t>
-            </w:r>
-            <w:proofErr w:type="spellStart"/>
-            <w:r>
-              <w:rPr>
-                <w:rFonts w:ascii="Arial" w:eastAsia="Tahoma" w:hAnsi="Arial" w:cs="Arial"/>
-              </w:rPr>
-              <w:t>typeOfDiscontinuanceTxt</w:t>
-            </w:r>
-            <w:proofErr w:type="spellEnd"/>
-            <w:r>
-              <w:rPr>
-                <w:rFonts w:ascii="Arial" w:eastAsia="Tahoma" w:hAnsi="Arial" w:cs="Arial"/>
-              </w:rPr>
-              <w:t>&gt;&gt;</w:t>
+              <w:t>&lt;&lt;typeOfDiscontinuanceTxt&gt;&gt;</w:t>
             </w:r>
           </w:p>
         </w:tc>
@@ -2647,37 +2191,7 @@
               <w:rPr>
                 <w:rFonts w:ascii="Arial" w:eastAsia="Tahoma" w:hAnsi="Arial" w:cs="Arial"/>
               </w:rPr>
-              <w:t>&lt;&lt;</w:t>
-            </w:r>
-            <w:proofErr w:type="spellStart"/>
-            <w:r>
-              <w:rPr>
-                <w:rFonts w:ascii="Arial" w:eastAsia="Tahoma" w:hAnsi="Arial" w:cs="Arial"/>
-              </w:rPr>
-              <w:t>cr</w:t>
-            </w:r>
-            <w:proofErr w:type="spellEnd"/>
-            <w:proofErr w:type="gramStart"/>
-            <w:r>
-              <w:rPr>
-                <w:rFonts w:ascii="Arial" w:eastAsia="Tahoma" w:hAnsi="Arial" w:cs="Arial"/>
-              </w:rPr>
-              <w:t>_{</w:t>
-            </w:r>
-            <w:proofErr w:type="spellStart"/>
-            <w:proofErr w:type="gramEnd"/>
-            <w:r>
-              <w:rPr>
-                <w:rFonts w:ascii="Arial" w:eastAsia="Tahoma" w:hAnsi="Arial" w:cs="Arial"/>
-              </w:rPr>
-              <w:t>typeOfDiscontinuance</w:t>
-            </w:r>
-            <w:proofErr w:type="spellEnd"/>
-            <w:r>
-              <w:rPr>
-                <w:rFonts w:ascii="Arial" w:eastAsia="Tahoma" w:hAnsi="Arial" w:cs="Arial"/>
-              </w:rPr>
-              <w:t xml:space="preserve"> =‘PART_DISCONTINUANCE‘}&gt;&gt;</w:t>
+              <w:t>&lt;&lt;cr_{typeOfDiscontinuance =‘PART_DISCONTINUANCE‘}&gt;&gt;</w:t>
             </w:r>
           </w:p>
         </w:tc>
@@ -2737,21 +2251,7 @@
               <w:rPr>
                 <w:rFonts w:ascii="Arial" w:eastAsia="Tahoma" w:hAnsi="Arial" w:cs="Arial"/>
               </w:rPr>
-              <w:t>&lt;&lt;</w:t>
-            </w:r>
-            <w:proofErr w:type="spellStart"/>
-            <w:r>
-              <w:rPr>
-                <w:rFonts w:ascii="Arial" w:eastAsia="Tahoma" w:hAnsi="Arial" w:cs="Arial"/>
-              </w:rPr>
-              <w:t>partOfDiscontinuanceTxt</w:t>
-            </w:r>
-            <w:proofErr w:type="spellEnd"/>
-            <w:r>
-              <w:rPr>
-                <w:rFonts w:ascii="Arial" w:eastAsia="Tahoma" w:hAnsi="Arial" w:cs="Arial"/>
-              </w:rPr>
-              <w:t>&gt;&gt;</w:t>
+              <w:t>&lt;&lt;partOfDiscontinuanceTxt&gt;&gt;</w:t>
             </w:r>
           </w:p>
           <w:p>
@@ -2860,57 +2360,7 @@
               <w:rPr>
                 <w:rFonts w:ascii="Arial" w:eastAsia="Tahoma" w:hAnsi="Arial" w:cs="Arial"/>
               </w:rPr>
-              <w:t>iscontinued as set out above on &lt;</w:t>
-            </w:r>
-            <w:proofErr w:type="gramStart"/>
-            <w:r>
-              <w:rPr>
-                <w:rFonts w:ascii="Arial" w:eastAsia="Tahoma" w:hAnsi="Arial" w:cs="Arial"/>
-              </w:rPr>
-              <w:t>&lt;{</w:t>
-            </w:r>
-            <w:proofErr w:type="spellStart"/>
-            <w:proofErr w:type="gramEnd"/>
-            <w:r>
-              <w:rPr>
-                <w:rFonts w:ascii="Arial" w:eastAsia="Tahoma" w:hAnsi="Arial" w:cs="Arial"/>
-              </w:rPr>
-              <w:t>dateFormat</w:t>
-            </w:r>
-            <w:proofErr w:type="spellEnd"/>
-            <w:r>
-              <w:rPr>
-                <w:rFonts w:ascii="Arial" w:eastAsia="Tahoma" w:hAnsi="Arial" w:cs="Arial"/>
-              </w:rPr>
-              <w:t>($</w:t>
-            </w:r>
-            <w:proofErr w:type="spellStart"/>
-            <w:r>
-              <w:rPr>
-                <w:rFonts w:ascii="Arial" w:eastAsia="Tahoma" w:hAnsi="Arial" w:cs="Arial"/>
-              </w:rPr>
-              <w:t>nowUTC</w:t>
-            </w:r>
-            <w:proofErr w:type="spellEnd"/>
-            <w:r>
-              <w:rPr>
-                <w:rFonts w:ascii="Arial" w:eastAsia="Tahoma" w:hAnsi="Arial" w:cs="Arial"/>
-              </w:rPr>
-              <w:t xml:space="preserve"> ,‘d MMMM </w:t>
-            </w:r>
-            <w:proofErr w:type="spellStart"/>
-            <w:r>
-              <w:rPr>
-                <w:rFonts w:ascii="Arial" w:eastAsia="Tahoma" w:hAnsi="Arial" w:cs="Arial"/>
-              </w:rPr>
-              <w:t>yyyy</w:t>
-            </w:r>
-            <w:proofErr w:type="spellEnd"/>
-            <w:r>
-              <w:rPr>
-                <w:rFonts w:ascii="Arial" w:eastAsia="Tahoma" w:hAnsi="Arial" w:cs="Arial"/>
-              </w:rPr>
-              <w:t>’)} &gt;&gt;.</w:t>
+              <w:t>iscontinued as set out above on &lt;&lt;{dateFormat($nowUTC ,‘d MMMM yyyy’)} &gt;&gt;.</w:t>
             </w:r>
           </w:p>
         </w:tc>
@@ -2995,21 +2445,7 @@
               <w:rPr>
                 <w:rFonts w:ascii="Arial" w:eastAsia="Tahoma" w:hAnsi="Arial" w:cs="Arial"/>
               </w:rPr>
-              <w:t xml:space="preserve">The claimant(s) may be required to pay costs </w:t>
-            </w:r>
-            <w:proofErr w:type="gramStart"/>
-            <w:r>
-              <w:rPr>
-                <w:rFonts w:ascii="Arial" w:eastAsia="Tahoma" w:hAnsi="Arial" w:cs="Arial"/>
-              </w:rPr>
-              <w:t>as a result of</w:t>
-            </w:r>
-            <w:proofErr w:type="gramEnd"/>
-            <w:r>
-              <w:rPr>
-                <w:rFonts w:ascii="Arial" w:eastAsia="Tahoma" w:hAnsi="Arial" w:cs="Arial"/>
-              </w:rPr>
-              <w:t xml:space="preserve"> the discontinuance – further information can be found in the Civil Procedure Rules under Part 38. You should seek legal advice if you are unsure about how this applies to your claim.</w:t>
+              <w:t>The claimant(s) may be required to pay costs as a result of the discontinuance – further information can be found in the Civil Procedure Rules under Part 38. You should seek legal advice if you are unsure about how this applies to your claim.</w:t>
             </w:r>
           </w:p>
         </w:tc>

</xml_diff>